<commit_message>
Updated Lean Business Plan with goals
</commit_message>
<xml_diff>
--- a/Business/Lean Business Plan.docx
+++ b/Business/Lean Business Plan.docx
@@ -110,39 +110,47 @@
           <w:sz w:val="24"/>
           <w:szCs w:val="24"/>
         </w:rPr>
-        <w:t>The long-term goal of Help is to service as the “Amazon of services” which means giving customers access to every single service in every single industry, whether the service is professional (real estate agent, accountant) or just a normal service (lawn mowing, tutoring) To achieve the goal, Help will target one service industry at a time, gathering at least three active businesses in the industry before moving on to the next. The</w:t>
-      </w:r>
-      <w:r>
-        <w:rPr>
-          <w:rFonts w:ascii="Montserrat Medium" w:hAnsi="Montserrat Medium"/>
-          <w:sz w:val="24"/>
-          <w:szCs w:val="24"/>
-        </w:rPr>
-        <w:t xml:space="preserve"> </w:t>
-      </w:r>
-      <w:r>
-        <w:rPr>
-          <w:rFonts w:ascii="Montserrat Medium" w:hAnsi="Montserrat Medium"/>
-          <w:sz w:val="24"/>
-          <w:szCs w:val="24"/>
-        </w:rPr>
-        <w:t>order of industries in terms of the first three</w:t>
-      </w:r>
-      <w:r>
-        <w:rPr>
-          <w:rFonts w:ascii="Montserrat Medium" w:hAnsi="Montserrat Medium"/>
-          <w:sz w:val="24"/>
-          <w:szCs w:val="24"/>
-        </w:rPr>
-        <w:t xml:space="preserve"> Help will target</w:t>
-      </w:r>
-      <w:r>
-        <w:rPr>
-          <w:rFonts w:ascii="Montserrat Medium" w:hAnsi="Montserrat Medium"/>
-          <w:sz w:val="24"/>
-          <w:szCs w:val="24"/>
-        </w:rPr>
-        <w:t xml:space="preserve"> is landscaping, cleaning, babysitting. </w:t>
+        <w:t>The long-term goal of Help is to service as the “Amazon of services” which means giving customers access to every single service in every single industry, whether the service is professional (real estate agent, accountant) or just a normal service (lawn mowing, tutoring)</w:t>
+      </w:r>
+      <w:r>
+        <w:rPr>
+          <w:rFonts w:ascii="Montserrat Medium" w:hAnsi="Montserrat Medium"/>
+          <w:sz w:val="24"/>
+          <w:szCs w:val="24"/>
+        </w:rPr>
+        <w:t xml:space="preserve">. In addition, Help is going to serve as the hub for any service oriented business to start this journey. </w:t>
+      </w:r>
+      <w:r>
+        <w:rPr>
+          <w:rFonts w:ascii="Montserrat Medium" w:hAnsi="Montserrat Medium"/>
+          <w:sz w:val="24"/>
+          <w:szCs w:val="24"/>
+        </w:rPr>
+        <w:t xml:space="preserve">To achieve the goal, Help will target one service industry at a time, gathering </w:t>
+      </w:r>
+      <w:r>
+        <w:rPr>
+          <w:rFonts w:ascii="Montserrat Medium" w:hAnsi="Montserrat Medium"/>
+          <w:sz w:val="24"/>
+          <w:szCs w:val="24"/>
+        </w:rPr>
+        <w:t xml:space="preserve">two to three </w:t>
+      </w:r>
+      <w:r>
+        <w:rPr>
+          <w:rFonts w:ascii="Montserrat Medium" w:hAnsi="Montserrat Medium"/>
+          <w:sz w:val="24"/>
+          <w:szCs w:val="24"/>
+        </w:rPr>
+        <w:t xml:space="preserve">active businesses in the industry before moving on to the next. </w:t>
+      </w:r>
+      <w:r>
+        <w:rPr>
+          <w:rFonts w:ascii="Montserrat Medium" w:hAnsi="Montserrat Medium"/>
+          <w:sz w:val="24"/>
+          <w:szCs w:val="24"/>
+        </w:rPr>
+        <w:t>We will serve the businesses with data analytics to measure their growth, understand their customers, and become a more intelligent business.</w:t>
       </w:r>
     </w:p>
     <w:p>
@@ -320,15 +328,119 @@
           <w:sz w:val="24"/>
           <w:szCs w:val="24"/>
         </w:rPr>
-        <w:t xml:space="preserve">For businesses, to gain them initially, we will use a “door-to-door” tactic where we schedule actual meetings with each individual small business owner &amp; have one demand for them. Register with the app, add their offered services, and if a customer requests one of the services, the business should go and complete the service, as to increase the reputation of the app. From the customer side, initially, we will have the businesses advertise with us using a groupon marketing strategy. Basically, we need make a deal with the businesses where they tell their customers they will get a special deal if they go through the app. “5% off if you buy Lawn Mowing through Help!” Once we have an initial, local customer base, we will switch over to marketing over </w:t>
-      </w:r>
-      <w:r>
-        <w:rPr>
-          <w:rFonts w:ascii="Montserrat Medium" w:hAnsi="Montserrat Medium"/>
-          <w:sz w:val="24"/>
-          <w:szCs w:val="24"/>
-        </w:rPr>
-        <w:t>internet platforms such as multiple social media accounts.</w:t>
+        <w:t>For businesses, to gain them initially, we will use a “door-to-door” tactic where we schedule actual meetings with each individual small business owner</w:t>
+      </w:r>
+      <w:r>
+        <w:rPr>
+          <w:rFonts w:ascii="Montserrat Medium" w:hAnsi="Montserrat Medium"/>
+          <w:sz w:val="24"/>
+          <w:szCs w:val="24"/>
+        </w:rPr>
+        <w:t>s or just local community member who specialize in a serve</w:t>
+      </w:r>
+      <w:r>
+        <w:rPr>
+          <w:rFonts w:ascii="Montserrat Medium" w:hAnsi="Montserrat Medium"/>
+          <w:sz w:val="24"/>
+          <w:szCs w:val="24"/>
+        </w:rPr>
+        <w:t xml:space="preserve"> &amp; have </w:t>
+      </w:r>
+      <w:r>
+        <w:rPr>
+          <w:rFonts w:ascii="Montserrat Medium" w:hAnsi="Montserrat Medium"/>
+          <w:sz w:val="24"/>
+          <w:szCs w:val="24"/>
+        </w:rPr>
+        <w:t>three simple</w:t>
+      </w:r>
+      <w:r>
+        <w:rPr>
+          <w:rFonts w:ascii="Montserrat Medium" w:hAnsi="Montserrat Medium"/>
+          <w:sz w:val="24"/>
+          <w:szCs w:val="24"/>
+        </w:rPr>
+        <w:t xml:space="preserve"> demand</w:t>
+      </w:r>
+      <w:r>
+        <w:rPr>
+          <w:rFonts w:ascii="Montserrat Medium" w:hAnsi="Montserrat Medium"/>
+          <w:sz w:val="24"/>
+          <w:szCs w:val="24"/>
+        </w:rPr>
+        <w:t>s</w:t>
+      </w:r>
+      <w:r>
+        <w:rPr>
+          <w:rFonts w:ascii="Montserrat Medium" w:hAnsi="Montserrat Medium"/>
+          <w:sz w:val="24"/>
+          <w:szCs w:val="24"/>
+        </w:rPr>
+        <w:t xml:space="preserve"> for them. </w:t>
+      </w:r>
+      <w:r>
+        <w:rPr>
+          <w:rFonts w:ascii="Montserrat Medium" w:hAnsi="Montserrat Medium"/>
+          <w:sz w:val="24"/>
+          <w:szCs w:val="24"/>
+        </w:rPr>
+        <w:t>Set themselves up on the app</w:t>
+      </w:r>
+      <w:r>
+        <w:rPr>
+          <w:rFonts w:ascii="Montserrat Medium" w:hAnsi="Montserrat Medium"/>
+          <w:sz w:val="24"/>
+          <w:szCs w:val="24"/>
+        </w:rPr>
+        <w:t>,</w:t>
+      </w:r>
+      <w:r>
+        <w:rPr>
+          <w:rFonts w:ascii="Montserrat Medium" w:hAnsi="Montserrat Medium"/>
+          <w:sz w:val="24"/>
+          <w:szCs w:val="24"/>
+        </w:rPr>
+        <w:t xml:space="preserve"> give us feedback as they use the app, </w:t>
+      </w:r>
+      <w:r>
+        <w:rPr>
+          <w:rFonts w:ascii="Montserrat Medium" w:hAnsi="Montserrat Medium"/>
+          <w:sz w:val="24"/>
+          <w:szCs w:val="24"/>
+        </w:rPr>
+        <w:t xml:space="preserve">and if a customer requests one of the services, the business should go and complete the service, as to increase the reputation of the app. </w:t>
+      </w:r>
+      <w:r>
+        <w:rPr>
+          <w:rFonts w:ascii="Montserrat Medium" w:hAnsi="Montserrat Medium"/>
+          <w:sz w:val="24"/>
+          <w:szCs w:val="24"/>
+        </w:rPr>
+        <w:t xml:space="preserve">For the customer side, </w:t>
+      </w:r>
+      <w:r>
+        <w:rPr>
+          <w:rFonts w:ascii="Montserrat Medium" w:hAnsi="Montserrat Medium"/>
+          <w:sz w:val="24"/>
+          <w:szCs w:val="24"/>
+        </w:rPr>
+        <w:t xml:space="preserve">marketing over </w:t>
+      </w:r>
+      <w:r>
+        <w:rPr>
+          <w:rFonts w:ascii="Montserrat Medium" w:hAnsi="Montserrat Medium"/>
+          <w:sz w:val="24"/>
+          <w:szCs w:val="24"/>
+        </w:rPr>
+        <w:t>internet platforms such as multiple social media accounts</w:t>
+      </w:r>
+      <w:r>
+        <w:rPr>
+          <w:rFonts w:ascii="Montserrat Medium" w:hAnsi="Montserrat Medium"/>
+          <w:sz w:val="24"/>
+          <w:szCs w:val="24"/>
+        </w:rPr>
+        <w:t>, word of mouth, etc. will be key to gaining the initial traction.</w:t>
       </w:r>
     </w:p>
     <w:p>
@@ -374,7 +486,23 @@
           <w:sz w:val="24"/>
           <w:szCs w:val="24"/>
         </w:rPr>
-        <w:t xml:space="preserve">The Help application at its core must always allow businesses to create some kind of profile, add their own services, and have customers be able to request those services. Where it must go is add “smartness” to the app by creating good recommendations for customers, allow businesses to get the most out of their data, and other implementations of modern machine learning models. An example would be a recommendation to a landscaping business to </w:t>
+        <w:t xml:space="preserve">The Help application at its core must always allow businesses to create </w:t>
+      </w:r>
+      <w:r>
+        <w:rPr>
+          <w:rFonts w:ascii="Montserrat Medium" w:hAnsi="Montserrat Medium"/>
+          <w:sz w:val="24"/>
+          <w:szCs w:val="24"/>
+        </w:rPr>
+        <w:t xml:space="preserve">a </w:t>
+      </w:r>
+      <w:r>
+        <w:rPr>
+          <w:rFonts w:ascii="Montserrat Medium" w:hAnsi="Montserrat Medium"/>
+          <w:sz w:val="24"/>
+          <w:szCs w:val="24"/>
+        </w:rPr>
+        <w:t xml:space="preserve">profile, add their own services, and have customers be able to request those services. Where it must go is add “smartness” to the app by creating good recommendations for customers, allow businesses to get the most out of their data, and other implementations of modern machine learning models. An example would be a recommendation to a landscaping business to </w:t>
       </w:r>
       <w:r>
         <w:rPr>
@@ -446,7 +574,6 @@
           <w:sz w:val="32"/>
           <w:szCs w:val="32"/>
         </w:rPr>
-        <w:lastRenderedPageBreak/>
         <w:t>3.0 Core Specifics</w:t>
       </w:r>
     </w:p>
@@ -493,7 +620,31 @@
           <w:sz w:val="24"/>
           <w:szCs w:val="24"/>
         </w:rPr>
-        <w:t>At the beginning of every month, the entire plan will be read through in a session with the founders to adjust, make revisions, review goals and future milestones. This should be done on the first Monday of every month and will be led by Zyad Elgohary.</w:t>
+        <w:t xml:space="preserve">At the beginning of every month, the entire plan will be </w:t>
+      </w:r>
+      <w:r>
+        <w:rPr>
+          <w:rFonts w:ascii="Montserrat Medium" w:hAnsi="Montserrat Medium"/>
+          <w:sz w:val="24"/>
+          <w:szCs w:val="24"/>
+        </w:rPr>
+        <w:t>gone over</w:t>
+      </w:r>
+      <w:r>
+        <w:rPr>
+          <w:rFonts w:ascii="Montserrat Medium" w:hAnsi="Montserrat Medium"/>
+          <w:sz w:val="24"/>
+          <w:szCs w:val="24"/>
+        </w:rPr>
+        <w:t xml:space="preserve"> in a session with the founders to adjust, make revisions, review goals and future milestones. </w:t>
+      </w:r>
+      <w:r>
+        <w:rPr>
+          <w:rFonts w:ascii="Montserrat Medium" w:hAnsi="Montserrat Medium"/>
+          <w:sz w:val="24"/>
+          <w:szCs w:val="24"/>
+        </w:rPr>
+        <w:t>This should be done at the monthly in person company meeting.</w:t>
       </w:r>
     </w:p>
     <w:p>
@@ -539,24 +690,7 @@
           <w:sz w:val="24"/>
           <w:szCs w:val="24"/>
         </w:rPr>
-        <w:t>Current assumptions are that we will have a fully functional application ready for at least initial testing by the end of the month of July and that at least one or two businesses that were emailed to by Zayn Patel on July 23</w:t>
-      </w:r>
-      <w:r>
-        <w:rPr>
-          <w:rFonts w:ascii="Montserrat Medium" w:hAnsi="Montserrat Medium"/>
-          <w:sz w:val="24"/>
-          <w:szCs w:val="24"/>
-          <w:vertAlign w:val="superscript"/>
-        </w:rPr>
-        <w:t>rd</w:t>
-      </w:r>
-      <w:r>
-        <w:rPr>
-          <w:rFonts w:ascii="Montserrat Medium" w:hAnsi="Montserrat Medium"/>
-          <w:sz w:val="24"/>
-          <w:szCs w:val="24"/>
-        </w:rPr>
-        <w:t xml:space="preserve"> will respond of the end of the following week.</w:t>
+        <w:t xml:space="preserve">The current assumptions are that we always have a stable build on the app store. </w:t>
       </w:r>
     </w:p>
     <w:p>
@@ -668,6 +802,36 @@
         </w:rPr>
         <w:t>We need to also keep track of reviews &amp; ratings on both Android and iOS.</w:t>
       </w:r>
+    </w:p>
+    <w:p>
+      <w:pPr>
+        <w:jc w:val="both"/>
+        <w:rPr>
+          <w:rFonts w:ascii="Montserrat SemiBold" w:hAnsi="Montserrat SemiBold"/>
+          <w:sz w:val="28"/>
+          <w:szCs w:val="28"/>
+        </w:rPr>
+      </w:pPr>
+    </w:p>
+    <w:p>
+      <w:pPr>
+        <w:jc w:val="both"/>
+        <w:rPr>
+          <w:rFonts w:ascii="Montserrat SemiBold" w:hAnsi="Montserrat SemiBold"/>
+          <w:sz w:val="28"/>
+          <w:szCs w:val="28"/>
+        </w:rPr>
+      </w:pPr>
+    </w:p>
+    <w:p>
+      <w:pPr>
+        <w:jc w:val="both"/>
+        <w:rPr>
+          <w:rFonts w:ascii="Montserrat SemiBold" w:hAnsi="Montserrat SemiBold"/>
+          <w:sz w:val="28"/>
+          <w:szCs w:val="28"/>
+        </w:rPr>
+      </w:pPr>
     </w:p>
     <w:p>
       <w:pPr>
@@ -1150,7 +1314,7 @@
                 <w:sz w:val="24"/>
                 <w:szCs w:val="24"/>
               </w:rPr>
-              <w:t>August 5, 2019</w:t>
+              <w:t>Completed</w:t>
             </w:r>
           </w:p>
         </w:tc>
@@ -1240,7 +1404,23 @@
                 <w:sz w:val="24"/>
                 <w:szCs w:val="24"/>
               </w:rPr>
-              <w:t>October 1, 2019</w:t>
+              <w:t>October 1</w:t>
+            </w:r>
+            <w:r>
+              <w:rPr>
+                <w:rFonts w:ascii="Montserrat Medium" w:hAnsi="Montserrat Medium"/>
+                <w:sz w:val="24"/>
+                <w:szCs w:val="24"/>
+              </w:rPr>
+              <w:t>5</w:t>
+            </w:r>
+            <w:r>
+              <w:rPr>
+                <w:rFonts w:ascii="Montserrat Medium" w:hAnsi="Montserrat Medium"/>
+                <w:sz w:val="24"/>
+                <w:szCs w:val="24"/>
+              </w:rPr>
+              <w:t>, 2019</w:t>
             </w:r>
           </w:p>
         </w:tc>
@@ -1398,7 +1578,7 @@
                 <w:sz w:val="24"/>
                 <w:szCs w:val="24"/>
               </w:rPr>
-              <w:t>August 15, 2019</w:t>
+              <w:t>Completed</w:t>
             </w:r>
           </w:p>
         </w:tc>
@@ -1482,7 +1662,7 @@
                 <w:sz w:val="24"/>
                 <w:szCs w:val="24"/>
               </w:rPr>
-              <w:t>Gain 150+ followers &amp; 35+ likes per picture on Instagram with at least 30 posts</w:t>
+              <w:t>Achieve our first fully completed request</w:t>
             </w:r>
           </w:p>
         </w:tc>
@@ -1504,23 +1684,7 @@
                 <w:sz w:val="24"/>
                 <w:szCs w:val="24"/>
               </w:rPr>
-              <w:t xml:space="preserve">September </w:t>
-            </w:r>
-            <w:r>
-              <w:rPr>
-                <w:rFonts w:ascii="Montserrat Medium" w:hAnsi="Montserrat Medium"/>
-                <w:sz w:val="24"/>
-                <w:szCs w:val="24"/>
-              </w:rPr>
-              <w:t>30</w:t>
-            </w:r>
-            <w:r>
-              <w:rPr>
-                <w:rFonts w:ascii="Montserrat Medium" w:hAnsi="Montserrat Medium"/>
-                <w:sz w:val="24"/>
-                <w:szCs w:val="24"/>
-              </w:rPr>
-              <w:t>, 2019</w:t>
+              <w:t>October 31, 2019</w:t>
             </w:r>
           </w:p>
         </w:tc>
@@ -1542,7 +1706,7 @@
                 <w:sz w:val="24"/>
                 <w:szCs w:val="24"/>
               </w:rPr>
-              <w:t>Khalid Elhousieny</w:t>
+              <w:t>Everyone</w:t>
             </w:r>
           </w:p>
         </w:tc>
@@ -1564,7 +1728,7 @@
                 <w:sz w:val="24"/>
                 <w:szCs w:val="24"/>
               </w:rPr>
-              <w:t>Research posting strategies (effective times, hashtags, etc.)</w:t>
+              <w:t>Major customer marketing</w:t>
             </w:r>
           </w:p>
         </w:tc>
@@ -1588,90 +1752,82 @@
                 <w:sz w:val="24"/>
                 <w:szCs w:val="24"/>
               </w:rPr>
+              <w:t>Complete the customer redesign</w:t>
+            </w:r>
+          </w:p>
+        </w:tc>
+        <w:tc>
+          <w:tcPr>
+            <w:tcW w:w="2337" w:type="dxa"/>
+          </w:tcPr>
+          <w:p>
+            <w:pPr>
+              <w:rPr>
+                <w:rFonts w:ascii="Montserrat Medium" w:hAnsi="Montserrat Medium"/>
+                <w:sz w:val="24"/>
+                <w:szCs w:val="24"/>
+              </w:rPr>
+            </w:pPr>
+            <w:r>
+              <w:rPr>
+                <w:rFonts w:ascii="Montserrat Medium" w:hAnsi="Montserrat Medium"/>
+                <w:sz w:val="24"/>
+                <w:szCs w:val="24"/>
+              </w:rPr>
+              <w:t>October 25, 2019</w:t>
+            </w:r>
+          </w:p>
+        </w:tc>
+        <w:tc>
+          <w:tcPr>
+            <w:tcW w:w="2338" w:type="dxa"/>
+          </w:tcPr>
+          <w:p>
+            <w:pPr>
+              <w:rPr>
+                <w:rFonts w:ascii="Montserrat Medium" w:hAnsi="Montserrat Medium"/>
+                <w:sz w:val="24"/>
+                <w:szCs w:val="24"/>
+              </w:rPr>
+            </w:pPr>
+            <w:r>
+              <w:rPr>
+                <w:rFonts w:ascii="Montserrat Medium" w:hAnsi="Montserrat Medium"/>
+                <w:sz w:val="24"/>
+                <w:szCs w:val="24"/>
+              </w:rPr>
+              <w:t>Bilal Elmohandes, Shreshth Kharbanda</w:t>
+            </w:r>
+          </w:p>
+        </w:tc>
+        <w:tc>
+          <w:tcPr>
+            <w:tcW w:w="2338" w:type="dxa"/>
+          </w:tcPr>
+          <w:p>
+            <w:pPr>
+              <w:rPr>
+                <w:rFonts w:ascii="Montserrat Medium" w:hAnsi="Montserrat Medium"/>
+                <w:sz w:val="24"/>
+                <w:szCs w:val="24"/>
+              </w:rPr>
+            </w:pPr>
+            <w:r>
+              <w:rPr>
+                <w:rFonts w:ascii="Montserrat Medium" w:hAnsi="Montserrat Medium"/>
+                <w:sz w:val="24"/>
+                <w:szCs w:val="24"/>
+              </w:rPr>
+              <w:t xml:space="preserve">Could be adjusted based on how quickly we get the </w:t>
+            </w:r>
+            <w:r>
+              <w:rPr>
+                <w:rFonts w:ascii="Montserrat Medium" w:hAnsi="Montserrat Medium"/>
+                <w:sz w:val="24"/>
+                <w:szCs w:val="24"/>
+              </w:rPr>
               <w:lastRenderedPageBreak/>
-              <w:t>Have 3 active businesses &amp; 20 active customers</w:t>
-            </w:r>
-          </w:p>
-        </w:tc>
-        <w:tc>
-          <w:tcPr>
-            <w:tcW w:w="2337" w:type="dxa"/>
-          </w:tcPr>
-          <w:p>
-            <w:pPr>
-              <w:rPr>
-                <w:rFonts w:ascii="Montserrat Medium" w:hAnsi="Montserrat Medium"/>
-                <w:sz w:val="24"/>
-                <w:szCs w:val="24"/>
-              </w:rPr>
-            </w:pPr>
-            <w:r>
-              <w:rPr>
-                <w:rFonts w:ascii="Montserrat Medium" w:hAnsi="Montserrat Medium"/>
-                <w:sz w:val="24"/>
-                <w:szCs w:val="24"/>
-              </w:rPr>
-              <w:t xml:space="preserve">September </w:t>
-            </w:r>
-            <w:r>
-              <w:rPr>
-                <w:rFonts w:ascii="Montserrat Medium" w:hAnsi="Montserrat Medium"/>
-                <w:sz w:val="24"/>
-                <w:szCs w:val="24"/>
-              </w:rPr>
-              <w:t>30</w:t>
-            </w:r>
-            <w:r>
-              <w:rPr>
-                <w:rFonts w:ascii="Montserrat Medium" w:hAnsi="Montserrat Medium"/>
-                <w:sz w:val="24"/>
-                <w:szCs w:val="24"/>
-              </w:rPr>
-              <w:t>, 2019</w:t>
-            </w:r>
-          </w:p>
-        </w:tc>
-        <w:tc>
-          <w:tcPr>
-            <w:tcW w:w="2338" w:type="dxa"/>
-          </w:tcPr>
-          <w:p>
-            <w:pPr>
-              <w:rPr>
-                <w:rFonts w:ascii="Montserrat Medium" w:hAnsi="Montserrat Medium"/>
-                <w:sz w:val="24"/>
-                <w:szCs w:val="24"/>
-              </w:rPr>
-            </w:pPr>
-            <w:r>
-              <w:rPr>
-                <w:rFonts w:ascii="Montserrat Medium" w:hAnsi="Montserrat Medium"/>
-                <w:sz w:val="24"/>
-                <w:szCs w:val="24"/>
-              </w:rPr>
-              <w:t>Everyone</w:t>
-            </w:r>
-          </w:p>
-        </w:tc>
-        <w:tc>
-          <w:tcPr>
-            <w:tcW w:w="2338" w:type="dxa"/>
-          </w:tcPr>
-          <w:p>
-            <w:pPr>
-              <w:rPr>
-                <w:rFonts w:ascii="Montserrat Medium" w:hAnsi="Montserrat Medium"/>
-                <w:sz w:val="24"/>
-                <w:szCs w:val="24"/>
-              </w:rPr>
-            </w:pPr>
-            <w:r>
-              <w:rPr>
-                <w:rFonts w:ascii="Montserrat Medium" w:hAnsi="Montserrat Medium"/>
-                <w:sz w:val="24"/>
-                <w:szCs w:val="24"/>
-              </w:rPr>
-              <w:t>Practice pitching, cold call, set up meetings, etc.</w:t>
+              <w:t>customer validation</w:t>
             </w:r>
           </w:p>
         </w:tc>
@@ -1695,7 +1851,8 @@
                 <w:sz w:val="24"/>
                 <w:szCs w:val="24"/>
               </w:rPr>
-              <w:t>Have 20+ followers and 7+ weekly profile visits on LinkedIn</w:t>
+              <w:lastRenderedPageBreak/>
+              <w:t>Gain an Instagram following of 150+</w:t>
             </w:r>
           </w:p>
         </w:tc>
@@ -1717,25 +1874,99 @@
                 <w:sz w:val="24"/>
                 <w:szCs w:val="24"/>
               </w:rPr>
-              <w:t xml:space="preserve">September </w:t>
-            </w:r>
-            <w:r>
-              <w:rPr>
-                <w:rFonts w:ascii="Montserrat Medium" w:hAnsi="Montserrat Medium"/>
-                <w:sz w:val="24"/>
-                <w:szCs w:val="24"/>
-              </w:rPr>
-              <w:t>30</w:t>
+              <w:t>October 31, 2019</w:t>
+            </w:r>
+          </w:p>
+        </w:tc>
+        <w:tc>
+          <w:tcPr>
+            <w:tcW w:w="2338" w:type="dxa"/>
+          </w:tcPr>
+          <w:p>
+            <w:pPr>
+              <w:rPr>
+                <w:rFonts w:ascii="Montserrat Medium" w:hAnsi="Montserrat Medium"/>
+                <w:sz w:val="24"/>
+                <w:szCs w:val="24"/>
+              </w:rPr>
+            </w:pPr>
+            <w:r>
+              <w:rPr>
+                <w:rFonts w:ascii="Montserrat Medium" w:hAnsi="Montserrat Medium"/>
+                <w:sz w:val="24"/>
+                <w:szCs w:val="24"/>
+              </w:rPr>
+              <w:t>Khalid Elhousieny</w:t>
+            </w:r>
+          </w:p>
+        </w:tc>
+        <w:tc>
+          <w:tcPr>
+            <w:tcW w:w="2338" w:type="dxa"/>
+          </w:tcPr>
+          <w:p>
+            <w:pPr>
+              <w:rPr>
+                <w:rFonts w:ascii="Montserrat Medium" w:hAnsi="Montserrat Medium"/>
+                <w:sz w:val="24"/>
+                <w:szCs w:val="24"/>
+              </w:rPr>
+            </w:pPr>
+            <w:r>
+              <w:rPr>
+                <w:rFonts w:ascii="Montserrat Medium" w:hAnsi="Montserrat Medium"/>
+                <w:sz w:val="24"/>
+                <w:szCs w:val="24"/>
+              </w:rPr>
+              <w:t>Frequent posts, keep doing what you’re doing</w:t>
+            </w:r>
+          </w:p>
+        </w:tc>
+      </w:tr>
+      <w:tr>
+        <w:tc>
+          <w:tcPr>
+            <w:tcW w:w="2337" w:type="dxa"/>
+          </w:tcPr>
+          <w:p>
+            <w:pPr>
+              <w:rPr>
+                <w:rFonts w:ascii="Montserrat Medium" w:hAnsi="Montserrat Medium"/>
+                <w:sz w:val="24"/>
+                <w:szCs w:val="24"/>
+              </w:rPr>
+            </w:pPr>
+            <w:r>
+              <w:rPr>
+                <w:rFonts w:ascii="Montserrat Medium" w:hAnsi="Montserrat Medium"/>
+                <w:sz w:val="24"/>
+                <w:szCs w:val="24"/>
+              </w:rPr>
+              <w:t>Gain 10 LinkedIn followers, 10 Twitter followers</w:t>
             </w:r>
             <w:bookmarkStart w:id="0" w:name="_GoBack"/>
             <w:bookmarkEnd w:id="0"/>
-            <w:r>
-              <w:rPr>
-                <w:rFonts w:ascii="Montserrat Medium" w:hAnsi="Montserrat Medium"/>
-                <w:sz w:val="24"/>
-                <w:szCs w:val="24"/>
-              </w:rPr>
-              <w:t>, 2019</w:t>
+          </w:p>
+        </w:tc>
+        <w:tc>
+          <w:tcPr>
+            <w:tcW w:w="2337" w:type="dxa"/>
+          </w:tcPr>
+          <w:p>
+            <w:pPr>
+              <w:rPr>
+                <w:rFonts w:ascii="Montserrat Medium" w:hAnsi="Montserrat Medium"/>
+                <w:sz w:val="24"/>
+                <w:szCs w:val="24"/>
+              </w:rPr>
+            </w:pPr>
+            <w:r>
+              <w:rPr>
+                <w:rFonts w:ascii="Montserrat Medium" w:hAnsi="Montserrat Medium"/>
+                <w:sz w:val="24"/>
+                <w:szCs w:val="24"/>
+              </w:rPr>
+              <w:t>October 31, 2019</w:t>
             </w:r>
           </w:p>
         </w:tc>
@@ -1779,7 +2010,7 @@
                 <w:sz w:val="24"/>
                 <w:szCs w:val="24"/>
               </w:rPr>
-              <w:t>Research strategies, frequently share relevant articles, update community about what’s going on at help</w:t>
+              <w:t>More frequent posts, tweets</w:t>
             </w:r>
           </w:p>
         </w:tc>
@@ -2361,6 +2592,7 @@
     <w:lsdException w:name="HTML Sample" w:semiHidden="1" w:unhideWhenUsed="1"/>
     <w:lsdException w:name="HTML Typewriter" w:semiHidden="1" w:unhideWhenUsed="1"/>
     <w:lsdException w:name="HTML Variable" w:semiHidden="1" w:unhideWhenUsed="1"/>
+    <w:lsdException w:name="Normal Table" w:semiHidden="1" w:unhideWhenUsed="1"/>
     <w:lsdException w:name="annotation subject" w:semiHidden="1" w:unhideWhenUsed="1"/>
     <w:lsdException w:name="No List" w:semiHidden="1" w:unhideWhenUsed="1"/>
     <w:lsdException w:name="Outline List 1" w:semiHidden="1" w:unhideWhenUsed="1"/>
@@ -2407,8 +2639,10 @@
     <w:lsdException w:name="Table Subtle 2" w:semiHidden="1" w:unhideWhenUsed="1"/>
     <w:lsdException w:name="Table Web 1" w:semiHidden="1" w:unhideWhenUsed="1"/>
     <w:lsdException w:name="Table Web 2" w:semiHidden="1" w:unhideWhenUsed="1"/>
+    <w:lsdException w:name="Table Web 3" w:semiHidden="1" w:unhideWhenUsed="1"/>
     <w:lsdException w:name="Balloon Text" w:semiHidden="1" w:unhideWhenUsed="1"/>
     <w:lsdException w:name="Table Grid" w:uiPriority="39"/>
+    <w:lsdException w:name="Table Theme" w:semiHidden="1" w:unhideWhenUsed="1"/>
     <w:lsdException w:name="Placeholder Text" w:semiHidden="1"/>
     <w:lsdException w:name="No Spacing" w:uiPriority="1" w:qFormat="1"/>
     <w:lsdException w:name="Light Shading" w:uiPriority="60"/>

</xml_diff>